<commit_message>
Change of fiel structure
</commit_message>
<xml_diff>
--- a/Tablaeu/Tableau instructions.docx
+++ b/Tablaeu/Tableau instructions.docx
@@ -44,6 +44,106 @@
     </w:p>
     <w:p>
       <w:pPr>
+        <w:rPr>
+          <w:b/>
+          <w:bCs/>
+        </w:rPr>
+      </w:pPr>
+      <w:r>
+        <w:rPr>
+          <w:b/>
+          <w:bCs/>
+        </w:rPr>
+        <w:t>Measures v Dimensions</w:t>
+      </w:r>
+    </w:p>
+    <w:p>
+      <w:r>
+        <w:t xml:space="preserve">Dimensions are discrete data in Blue </w:t>
+      </w:r>
+    </w:p>
+    <w:p>
+      <w:r>
+        <w:t>Measures are continuous data in Green (you can assign them an attribution model just like in excel – sum, average etc)</w:t>
+      </w:r>
+    </w:p>
+    <w:p>
+      <w:r>
+        <w:t>In Tableau you can easily switch data types!</w:t>
+      </w:r>
+    </w:p>
+    <w:p>
+      <w:pPr>
+        <w:rPr>
+          <w:b/>
+          <w:bCs/>
+        </w:rPr>
+      </w:pPr>
+      <w:r>
+        <w:rPr>
+          <w:b/>
+          <w:bCs/>
+        </w:rPr>
+        <w:t>Filtering</w:t>
+      </w:r>
+    </w:p>
+    <w:p>
+      <w:r>
+        <w:t>Note: All filtering works with AND not OR</w:t>
+      </w:r>
+    </w:p>
+    <w:p>
+      <w:pPr>
+        <w:rPr>
+          <w:b/>
+          <w:bCs/>
+        </w:rPr>
+      </w:pPr>
+      <w:r>
+        <w:rPr>
+          <w:b/>
+          <w:bCs/>
+        </w:rPr>
+        <w:t>Dates</w:t>
+      </w:r>
+    </w:p>
+    <w:p>
+      <w:r>
+        <w:t xml:space="preserve">Dates can be dimensions or measures. </w:t>
+      </w:r>
+    </w:p>
+    <w:p>
+      <w:r>
+        <w:t>Dimension = q1 (across many years)</w:t>
+      </w:r>
+    </w:p>
+    <w:p>
+      <w:r>
+        <w:t>Measure = Q1 2015</w:t>
+      </w:r>
+    </w:p>
+    <w:p>
+      <w:pPr>
+        <w:rPr>
+          <w:b/>
+          <w:bCs/>
+        </w:rPr>
+      </w:pPr>
+      <w:r>
+        <w:rPr>
+          <w:b/>
+          <w:bCs/>
+        </w:rPr>
+        <w:t xml:space="preserve">Getting Notes: </w:t>
+      </w:r>
+    </w:p>
+    <w:p>
+      <w:r>
+        <w:t>Can make notes in the caption. Worksheet -&gt; caption</w:t>
+      </w:r>
+    </w:p>
+    <w:p>
+      <w:pPr>
         <w:pStyle w:val="ListParagraph"/>
         <w:numPr>
           <w:ilvl w:val="0"/>
@@ -51,7 +151,17 @@
         </w:numPr>
       </w:pPr>
       <w:r>
-        <w:t xml:space="preserve">Drag the different fields into rows and colums. The Cards on the left are also a bit like a third element in this. </w:t>
+        <w:t>Maps</w:t>
+      </w:r>
+    </w:p>
+    <w:p>
+      <w:r>
+        <w:t>Only works withi geo data (see world symbol)</w:t>
+      </w:r>
+    </w:p>
+    <w:p>
+      <w:r>
+        <w:t>Always drag the geo information into the middle first.</w:t>
       </w:r>
     </w:p>
     <w:p>
@@ -63,45 +173,6 @@
         </w:numPr>
       </w:pPr>
       <w:r>
-        <w:t>Marks Cards</w:t>
-      </w:r>
-    </w:p>
-    <w:p>
-      <w:r>
-        <w:t xml:space="preserve">They are like a third element in the chart. </w:t>
-      </w:r>
-    </w:p>
-    <w:p>
-      <w:pPr>
-        <w:pStyle w:val="ListParagraph"/>
-        <w:numPr>
-          <w:ilvl w:val="0"/>
-          <w:numId w:val="2"/>
-        </w:numPr>
-      </w:pPr>
-      <w:r>
-        <w:t>Maps</w:t>
-      </w:r>
-    </w:p>
-    <w:p>
-      <w:r>
-        <w:t>Only works withi geo data (see world symbol)</w:t>
-      </w:r>
-    </w:p>
-    <w:p>
-      <w:r>
-        <w:t>Always drag the geo information into the middle first.</w:t>
-      </w:r>
-    </w:p>
-    <w:p>
-      <w:pPr>
-        <w:pStyle w:val="ListParagraph"/>
-        <w:numPr>
-          <w:ilvl w:val="0"/>
-          <w:numId w:val="2"/>
-        </w:numPr>
-      </w:pPr>
-      <w:r>
         <w:t xml:space="preserve">Making view where percentage of total category like this: </w:t>
       </w:r>
     </w:p>
@@ -110,6 +181,7 @@
         <w:rPr>
           <w:noProof/>
         </w:rPr>
+        <w:lastRenderedPageBreak/>
         <w:drawing>
           <wp:inline distT="0" distB="0" distL="0" distR="0" wp14:anchorId="11CFEA71" wp14:editId="30E6459F">
             <wp:extent cx="3838575" cy="2508725"/>
@@ -185,7 +257,6 @@
         <w:rPr>
           <w:noProof/>
         </w:rPr>
-        <w:lastRenderedPageBreak/>
         <w:drawing>
           <wp:inline distT="0" distB="0" distL="0" distR="0" wp14:anchorId="5FA4BFBE" wp14:editId="28DB625B">
             <wp:extent cx="5731510" cy="3222625"/>
@@ -234,6 +305,7 @@
         <w:rPr>
           <w:noProof/>
         </w:rPr>
+        <w:lastRenderedPageBreak/>
         <w:drawing>
           <wp:inline distT="0" distB="0" distL="0" distR="0" wp14:anchorId="6100E2FA" wp14:editId="5CE11F34">
             <wp:extent cx="5731510" cy="3222625"/>

</xml_diff>